<commit_message>
Preliminary class diagram, modifications to ideation as well as a first look at Use cases
</commit_message>
<xml_diff>
--- a/Ideation.docx
+++ b/Ideation.docx
@@ -141,7 +141,35 @@
         <w:rPr>
           <w:lang w:val="en-US"/>
         </w:rPr>
-        <w:t>Payment facilitation via fintech? Paypal integration/CC integration (possibly)</w:t>
+        <w:t xml:space="preserve">Payment facilitation via </w:t>
+      </w:r>
+      <w:proofErr w:type="spellStart"/>
+      <w:r>
+        <w:rPr>
+          <w:lang w:val="en-US"/>
+        </w:rPr>
+        <w:t>fintech</w:t>
+      </w:r>
+      <w:proofErr w:type="spellEnd"/>
+      <w:r>
+        <w:rPr>
+          <w:lang w:val="en-US"/>
+        </w:rPr>
+        <w:t xml:space="preserve">? </w:t>
+      </w:r>
+      <w:proofErr w:type="spellStart"/>
+      <w:r>
+        <w:rPr>
+          <w:lang w:val="en-US"/>
+        </w:rPr>
+        <w:t>Paypal</w:t>
+      </w:r>
+      <w:proofErr w:type="spellEnd"/>
+      <w:r>
+        <w:rPr>
+          <w:lang w:val="en-US"/>
+        </w:rPr>
+        <w:t xml:space="preserve"> integration/CC integration (possibly)</w:t>
       </w:r>
     </w:p>
     <w:p>
@@ -208,16 +236,17 @@
     <w:p>
       <w:pPr>
         <w:rPr>
+          <w:lang w:val="en-US"/>
+        </w:rPr>
+      </w:pPr>
+      <w:bookmarkStart w:id="0" w:name="_GoBack"/>
+      <w:bookmarkEnd w:id="0"/>
+      <w:r>
+        <w:rPr>
           <w:b/>
           <w:lang w:val="en-US"/>
         </w:rPr>
-      </w:pPr>
-      <w:r>
-        <w:rPr>
-          <w:b/>
-          <w:lang w:val="en-US"/>
-        </w:rPr>
-        <w:t>Shopping application:</w:t>
+        <w:t>Expense, Savings and Investment application:</w:t>
       </w:r>
     </w:p>
     <w:p>
@@ -235,7 +264,7 @@
         <w:rPr>
           <w:lang w:val="en-US"/>
         </w:rPr>
-        <w:t>Homepage with categories</w:t>
+        <w:t>Calculation of expenses</w:t>
       </w:r>
     </w:p>
     <w:p>
@@ -253,7 +282,7 @@
         <w:rPr>
           <w:lang w:val="en-US"/>
         </w:rPr>
-        <w:t>List of items for each category</w:t>
+        <w:t>Data analysis for potential savings to be made</w:t>
       </w:r>
     </w:p>
     <w:p>
@@ -271,555 +300,21 @@
         <w:rPr>
           <w:lang w:val="en-US"/>
         </w:rPr>
-        <w:t>Search bar for all, individual category</w:t>
-      </w:r>
-    </w:p>
-    <w:p>
-      <w:pPr>
-        <w:pStyle w:val="ListParagraph"/>
-        <w:numPr>
-          <w:ilvl w:val="0"/>
-          <w:numId w:val="1"/>
-        </w:numPr>
-        <w:rPr>
-          <w:lang w:val="en-US"/>
-        </w:rPr>
-      </w:pPr>
-      <w:r>
-        <w:rPr>
-          <w:lang w:val="en-US"/>
-        </w:rPr>
-        <w:t>Shopping cart + calculation</w:t>
-      </w:r>
-    </w:p>
-    <w:p>
-      <w:pPr>
-        <w:pStyle w:val="ListParagraph"/>
-        <w:numPr>
-          <w:ilvl w:val="0"/>
-          <w:numId w:val="1"/>
-        </w:numPr>
-        <w:rPr>
-          <w:lang w:val="en-US"/>
-        </w:rPr>
-      </w:pPr>
-      <w:r>
-        <w:rPr>
-          <w:lang w:val="en-US"/>
-        </w:rPr>
-        <w:t>Sellers page to add items, price, pictures</w:t>
-      </w:r>
-    </w:p>
-    <w:p>
-      <w:pPr>
-        <w:pStyle w:val="ListParagraph"/>
-        <w:numPr>
-          <w:ilvl w:val="0"/>
-          <w:numId w:val="1"/>
-        </w:numPr>
-        <w:rPr>
-          <w:lang w:val="en-US"/>
-        </w:rPr>
-      </w:pPr>
-      <w:r>
-        <w:rPr>
-          <w:lang w:val="en-US"/>
-        </w:rPr>
-        <w:t>Credit card secure payment</w:t>
-      </w:r>
-    </w:p>
-    <w:p>
-      <w:pPr>
-        <w:pStyle w:val="ListParagraph"/>
-        <w:numPr>
-          <w:ilvl w:val="0"/>
-          <w:numId w:val="1"/>
-        </w:numPr>
-        <w:rPr>
-          <w:lang w:val="en-US"/>
-        </w:rPr>
-      </w:pPr>
-      <w:r>
-        <w:rPr>
-          <w:lang w:val="en-US"/>
-        </w:rPr>
-        <w:t>Create account, login page</w:t>
-      </w:r>
-    </w:p>
-    <w:p>
-      <w:pPr>
-        <w:pStyle w:val="ListParagraph"/>
-        <w:numPr>
-          <w:ilvl w:val="0"/>
-          <w:numId w:val="1"/>
-        </w:numPr>
-        <w:rPr>
-          <w:lang w:val="en-US"/>
-        </w:rPr>
-      </w:pPr>
-      <w:r>
-        <w:rPr>
-          <w:lang w:val="en-US"/>
-        </w:rPr>
-        <w:t>Similar to Qoo10</w:t>
-      </w:r>
-    </w:p>
-    <w:p>
-      <w:pPr>
-        <w:rPr>
-          <w:lang w:val="en-US"/>
-        </w:rPr>
-      </w:pPr>
-      <w:r>
-        <w:rPr>
-          <w:lang w:val="en-US"/>
-        </w:rPr>
-        <w:t>Basic functions:</w:t>
-      </w:r>
-    </w:p>
-    <w:p>
-      <w:pPr>
-        <w:pStyle w:val="ListParagraph"/>
-        <w:numPr>
-          <w:ilvl w:val="0"/>
-          <w:numId w:val="2"/>
-        </w:numPr>
-        <w:rPr>
-          <w:lang w:val="en-US"/>
-        </w:rPr>
-      </w:pPr>
-      <w:r>
-        <w:rPr>
-          <w:lang w:val="en-US"/>
-        </w:rPr>
-        <w:t>Wallet (similar to DBS PayLah!/Paypal)</w:t>
-      </w:r>
-    </w:p>
-    <w:p>
-      <w:pPr>
-        <w:pStyle w:val="ListParagraph"/>
-        <w:numPr>
-          <w:ilvl w:val="0"/>
-          <w:numId w:val="2"/>
-        </w:numPr>
-        <w:rPr>
-          <w:lang w:val="en-US"/>
-        </w:rPr>
-      </w:pPr>
-      <w:r>
-        <w:rPr>
-          <w:lang w:val="en-US"/>
-        </w:rPr>
-        <w:t>Seller’s page</w:t>
-      </w:r>
-    </w:p>
-    <w:p>
-      <w:pPr>
-        <w:pStyle w:val="ListParagraph"/>
-        <w:numPr>
-          <w:ilvl w:val="0"/>
-          <w:numId w:val="2"/>
-        </w:numPr>
-        <w:rPr>
-          <w:lang w:val="en-US"/>
-        </w:rPr>
-      </w:pPr>
-      <w:r>
-        <w:rPr>
-          <w:lang w:val="en-US"/>
-        </w:rPr>
-        <w:t>Shopping Cart</w:t>
-      </w:r>
-    </w:p>
-    <w:p>
-      <w:pPr>
-        <w:pStyle w:val="ListParagraph"/>
-        <w:numPr>
-          <w:ilvl w:val="0"/>
-          <w:numId w:val="2"/>
-        </w:numPr>
-        <w:rPr>
-          <w:lang w:val="en-US"/>
-        </w:rPr>
-      </w:pPr>
-      <w:r>
-        <w:rPr>
-          <w:lang w:val="en-US"/>
-        </w:rPr>
-        <w:t>Display items + categories</w:t>
-      </w:r>
-    </w:p>
-    <w:p>
-      <w:pPr>
-        <w:rPr>
-          <w:lang w:val="en-US"/>
-        </w:rPr>
-      </w:pPr>
-      <w:r>
-        <w:rPr>
-          <w:lang w:val="en-US"/>
-        </w:rPr>
-        <w:t>Specific functionality:</w:t>
-      </w:r>
-    </w:p>
-    <w:p>
-      <w:pPr>
-        <w:rPr>
-          <w:lang w:val="en-US"/>
-        </w:rPr>
-      </w:pPr>
-      <w:r>
-        <w:rPr>
-          <w:lang w:val="en-US"/>
-        </w:rPr>
-        <w:t>Wallet</w:t>
-      </w:r>
-    </w:p>
-    <w:p>
-      <w:pPr>
-        <w:pStyle w:val="ListParagraph"/>
-        <w:numPr>
-          <w:ilvl w:val="0"/>
-          <w:numId w:val="1"/>
-        </w:numPr>
-        <w:rPr>
-          <w:lang w:val="en-US"/>
-        </w:rPr>
-      </w:pPr>
-    </w:p>
-    <w:p>
-      <w:pPr>
-        <w:rPr>
-          <w:lang w:val="en-US"/>
-        </w:rPr>
-      </w:pPr>
-      <w:r>
-        <w:rPr>
-          <w:lang w:val="en-US"/>
-        </w:rPr>
-        <w:t>Seller’s page</w:t>
-      </w:r>
-    </w:p>
-    <w:p>
-      <w:pPr>
-        <w:pStyle w:val="ListParagraph"/>
-        <w:numPr>
-          <w:ilvl w:val="0"/>
-          <w:numId w:val="1"/>
-        </w:numPr>
-        <w:rPr>
-          <w:lang w:val="en-US"/>
-        </w:rPr>
-      </w:pPr>
-    </w:p>
-    <w:p>
-      <w:pPr>
-        <w:rPr>
-          <w:lang w:val="en-US"/>
-        </w:rPr>
-      </w:pPr>
-      <w:r>
-        <w:rPr>
-          <w:lang w:val="en-US"/>
-        </w:rPr>
-        <w:t>Shopping Cart</w:t>
-      </w:r>
-    </w:p>
-    <w:p>
-      <w:pPr>
-        <w:pStyle w:val="ListParagraph"/>
-        <w:numPr>
-          <w:ilvl w:val="0"/>
-          <w:numId w:val="1"/>
-        </w:numPr>
-        <w:rPr>
-          <w:lang w:val="en-US"/>
-        </w:rPr>
-      </w:pPr>
-    </w:p>
-    <w:p>
-      <w:pPr>
-        <w:rPr>
-          <w:lang w:val="en-US"/>
-        </w:rPr>
-      </w:pPr>
-      <w:r>
-        <w:rPr>
-          <w:lang w:val="en-US"/>
-        </w:rPr>
-        <w:t>Display items + categories</w:t>
-      </w:r>
-    </w:p>
-    <w:p>
-      <w:pPr>
-        <w:pStyle w:val="ListParagraph"/>
-        <w:numPr>
-          <w:ilvl w:val="0"/>
-          <w:numId w:val="1"/>
-        </w:numPr>
-        <w:rPr>
-          <w:lang w:val="en-US"/>
-        </w:rPr>
-      </w:pPr>
-    </w:p>
-    <w:p>
-      <w:pPr>
-        <w:rPr>
-          <w:lang w:val="en-US"/>
-        </w:rPr>
-      </w:pPr>
-      <w:r>
-        <w:rPr>
-          <w:lang w:val="en-US"/>
-        </w:rPr>
-        <w:t xml:space="preserve">Categories: </w:t>
-      </w:r>
-    </w:p>
-    <w:p>
-      <w:pPr>
-        <w:pStyle w:val="ListParagraph"/>
-        <w:numPr>
-          <w:ilvl w:val="0"/>
-          <w:numId w:val="1"/>
-        </w:numPr>
-        <w:rPr>
-          <w:lang w:val="en-US"/>
-        </w:rPr>
-      </w:pPr>
-      <w:r>
-        <w:rPr>
-          <w:lang w:val="en-US"/>
-        </w:rPr>
-        <w:t>Men’s Wear</w:t>
-      </w:r>
-    </w:p>
-    <w:p>
-      <w:pPr>
-        <w:pStyle w:val="ListParagraph"/>
-        <w:numPr>
-          <w:ilvl w:val="1"/>
-          <w:numId w:val="1"/>
-        </w:numPr>
-        <w:rPr>
-          <w:lang w:val="en-US"/>
-        </w:rPr>
-      </w:pPr>
-      <w:r>
-        <w:rPr>
-          <w:lang w:val="en-US"/>
-        </w:rPr>
-        <w:t>Subcategories</w:t>
-      </w:r>
-    </w:p>
-    <w:p>
-      <w:pPr>
-        <w:pStyle w:val="ListParagraph"/>
-        <w:numPr>
-          <w:ilvl w:val="0"/>
-          <w:numId w:val="1"/>
-        </w:numPr>
-        <w:rPr>
-          <w:lang w:val="en-US"/>
-        </w:rPr>
-      </w:pPr>
-      <w:r>
-        <w:rPr>
-          <w:lang w:val="en-US"/>
-        </w:rPr>
-        <w:t>Women’s Wear</w:t>
-      </w:r>
-    </w:p>
-    <w:p>
-      <w:pPr>
-        <w:pStyle w:val="ListParagraph"/>
-        <w:numPr>
-          <w:ilvl w:val="1"/>
-          <w:numId w:val="1"/>
-        </w:numPr>
-        <w:rPr>
-          <w:lang w:val="en-US"/>
-        </w:rPr>
-      </w:pPr>
-      <w:r>
-        <w:rPr>
-          <w:lang w:val="en-US"/>
-        </w:rPr>
-        <w:lastRenderedPageBreak/>
-        <w:t>Subcategories</w:t>
-      </w:r>
-    </w:p>
-    <w:p>
-      <w:pPr>
-        <w:pStyle w:val="ListParagraph"/>
-        <w:numPr>
-          <w:ilvl w:val="0"/>
-          <w:numId w:val="1"/>
-        </w:numPr>
-        <w:rPr>
-          <w:lang w:val="en-US"/>
-        </w:rPr>
-      </w:pPr>
-      <w:r>
-        <w:rPr>
-          <w:lang w:val="en-US"/>
-        </w:rPr>
-        <w:t>Accessories</w:t>
-      </w:r>
-    </w:p>
-    <w:p>
-      <w:pPr>
-        <w:pStyle w:val="ListParagraph"/>
-        <w:numPr>
-          <w:ilvl w:val="1"/>
-          <w:numId w:val="1"/>
-        </w:numPr>
-        <w:rPr>
-          <w:lang w:val="en-US"/>
-        </w:rPr>
-      </w:pPr>
-      <w:r>
-        <w:rPr>
-          <w:lang w:val="en-US"/>
-        </w:rPr>
-        <w:t>Subcategories</w:t>
-      </w:r>
-    </w:p>
-    <w:p>
-      <w:pPr>
-        <w:rPr>
-          <w:lang w:val="en-US"/>
-        </w:rPr>
-      </w:pPr>
-      <w:r>
-        <w:rPr>
-          <w:lang w:val="en-US"/>
-        </w:rPr>
-        <w:t xml:space="preserve"> </w:t>
-      </w:r>
-    </w:p>
-    <w:p>
-      <w:pPr>
-        <w:pStyle w:val="ListParagraph"/>
-        <w:numPr>
-          <w:ilvl w:val="0"/>
-          <w:numId w:val="1"/>
-        </w:numPr>
-        <w:rPr>
-          <w:lang w:val="en-US"/>
-        </w:rPr>
-      </w:pPr>
-      <w:r>
-        <w:rPr>
-          <w:lang w:val="en-US"/>
-        </w:rPr>
-        <w:t>Textbooks</w:t>
-      </w:r>
-    </w:p>
-    <w:p>
-      <w:pPr>
-        <w:pStyle w:val="ListParagraph"/>
-        <w:numPr>
-          <w:ilvl w:val="1"/>
-          <w:numId w:val="1"/>
-        </w:numPr>
-        <w:rPr>
-          <w:lang w:val="en-US"/>
-        </w:rPr>
-      </w:pPr>
-      <w:r>
-        <w:rPr>
-          <w:lang w:val="en-US"/>
-        </w:rPr>
-        <w:t>Subcategories</w:t>
-      </w:r>
-    </w:p>
-    <w:p>
-      <w:pPr>
-        <w:rPr>
-          <w:lang w:val="en-US"/>
-        </w:rPr>
-      </w:pPr>
-      <w:r>
-        <w:rPr>
-          <w:lang w:val="en-US"/>
-        </w:rPr>
-        <w:t>Target market: Teenagers</w:t>
-      </w:r>
-      <w:r>
-        <w:rPr>
-          <w:lang w:val="en-US"/>
-        </w:rPr>
-        <w:t xml:space="preserve"> + Working adults</w:t>
-      </w:r>
-      <w:bookmarkStart w:id="0" w:name="_GoBack"/>
-      <w:bookmarkEnd w:id="0"/>
-    </w:p>
-    <w:p>
-      <w:pPr>
-        <w:rPr>
-          <w:lang w:val="en-US"/>
-        </w:rPr>
-      </w:pPr>
-      <w:r>
-        <w:rPr>
-          <w:b/>
-          <w:lang w:val="en-US"/>
-        </w:rPr>
-        <w:t>Expense, Savings and Investment application:</w:t>
-      </w:r>
-    </w:p>
-    <w:p>
-      <w:pPr>
-        <w:pStyle w:val="ListParagraph"/>
-        <w:numPr>
-          <w:ilvl w:val="0"/>
-          <w:numId w:val="1"/>
-        </w:numPr>
-        <w:rPr>
-          <w:lang w:val="en-US"/>
-        </w:rPr>
-      </w:pPr>
-      <w:r>
-        <w:rPr>
-          <w:lang w:val="en-US"/>
-        </w:rPr>
-        <w:t>Calculation of expenses</w:t>
-      </w:r>
-    </w:p>
-    <w:p>
-      <w:pPr>
-        <w:pStyle w:val="ListParagraph"/>
-        <w:numPr>
-          <w:ilvl w:val="0"/>
-          <w:numId w:val="1"/>
-        </w:numPr>
-        <w:rPr>
-          <w:lang w:val="en-US"/>
-        </w:rPr>
-      </w:pPr>
-      <w:r>
-        <w:rPr>
-          <w:lang w:val="en-US"/>
-        </w:rPr>
-        <w:t>Data analysis for potential savings to be made</w:t>
-      </w:r>
-    </w:p>
-    <w:p>
-      <w:pPr>
-        <w:pStyle w:val="ListParagraph"/>
-        <w:numPr>
-          <w:ilvl w:val="0"/>
-          <w:numId w:val="1"/>
-        </w:numPr>
-        <w:rPr>
-          <w:lang w:val="en-US"/>
-        </w:rPr>
-      </w:pPr>
-      <w:r>
-        <w:rPr>
-          <w:lang w:val="en-US"/>
-        </w:rPr>
-        <w:t>Pulling data from fintech? If possible</w:t>
+        <w:t xml:space="preserve">Pulling data from </w:t>
+      </w:r>
+      <w:proofErr w:type="spellStart"/>
+      <w:r>
+        <w:rPr>
+          <w:lang w:val="en-US"/>
+        </w:rPr>
+        <w:t>fintech</w:t>
+      </w:r>
+      <w:proofErr w:type="spellEnd"/>
+      <w:r>
+        <w:rPr>
+          <w:lang w:val="en-US"/>
+        </w:rPr>
+        <w:t>? If possible</w:t>
       </w:r>
     </w:p>
     <w:p>

</xml_diff>